<commit_message>
to view the changes made
</commit_message>
<xml_diff>
--- a/first.docx
+++ b/first.docx
@@ -5,6 +5,15 @@
     <w:p>
       <w:r>
         <w:t>Hello world</w:t>
+      </w:r>
+      <w:r>
+        <w:t>,</w:t>
+      </w:r>
+      <w:r>
+        <w:sym w:font="Wingdings" w:char="F04A"/>
+      </w:r>
+      <w:r>
+        <w:t xml:space="preserve"> </w:t>
       </w:r>
       <w:bookmarkStart w:id="0" w:name="_GoBack"/>
       <w:bookmarkEnd w:id="0"/>
@@ -142,6 +151,7 @@
     <w:lsdException w:name="HTML Sample" w:semiHidden="1" w:unhideWhenUsed="1"/>
     <w:lsdException w:name="HTML Typewriter" w:semiHidden="1" w:unhideWhenUsed="1"/>
     <w:lsdException w:name="HTML Variable" w:semiHidden="1" w:unhideWhenUsed="1"/>
+    <w:lsdException w:name="Normal Table" w:semiHidden="1" w:unhideWhenUsed="1"/>
     <w:lsdException w:name="annotation subject" w:semiHidden="1" w:unhideWhenUsed="1"/>
     <w:lsdException w:name="No List" w:semiHidden="1" w:unhideWhenUsed="1"/>
     <w:lsdException w:name="Outline List 1" w:semiHidden="1" w:unhideWhenUsed="1"/>
@@ -186,6 +196,7 @@
     <w:lsdException w:name="Table Professional" w:semiHidden="1" w:unhideWhenUsed="1"/>
     <w:lsdException w:name="Table Subtle 1" w:semiHidden="1" w:unhideWhenUsed="1"/>
     <w:lsdException w:name="Table Subtle 2" w:semiHidden="1" w:unhideWhenUsed="1"/>
+    <w:lsdException w:name="Table Web 1" w:semiHidden="1" w:unhideWhenUsed="1"/>
     <w:lsdException w:name="Table Web 2" w:semiHidden="1" w:unhideWhenUsed="1"/>
     <w:lsdException w:name="Table Web 3" w:semiHidden="1" w:unhideWhenUsed="1"/>
     <w:lsdException w:name="Balloon Text" w:semiHidden="1" w:unhideWhenUsed="1"/>

</xml_diff>

<commit_message>
just modified without staging area
</commit_message>
<xml_diff>
--- a/first.docx
+++ b/first.docx
@@ -14,6 +14,11 @@
       </w:r>
       <w:r>
         <w:t xml:space="preserve"> </w:t>
+      </w:r>
+    </w:p>
+    <w:p>
+      <w:r>
+        <w:t>Without using staging area</w:t>
       </w:r>
       <w:bookmarkStart w:id="0" w:name="_GoBack"/>
       <w:bookmarkEnd w:id="0"/>

</xml_diff>

<commit_message>
just rolled back using checkout command
</commit_message>
<xml_diff>
--- a/first.docx
+++ b/first.docx
@@ -14,11 +14,6 @@
       </w:r>
       <w:r>
         <w:t xml:space="preserve"> </w:t>
-      </w:r>
-    </w:p>
-    <w:p>
-      <w:r>
-        <w:t>Without using staging area</w:t>
       </w:r>
       <w:bookmarkStart w:id="0" w:name="_GoBack"/>
       <w:bookmarkEnd w:id="0"/>

</xml_diff>